<commit_message>
commiting spring mvc assignments
</commit_message>
<xml_diff>
--- a/Spring MVC/Spring MVC Assignments.docx
+++ b/Spring MVC/Spring MVC Assignments.docx
@@ -39,17 +39,17 @@
           <w:sz w:val="30"/>
           <w:szCs w:val="30"/>
         </w:rPr>
-        <w:t xml:space="preserve">Submitted By – Sanket </w:t>
-      </w:r>
-      <w:proofErr w:type="spellStart"/>
-      <w:r>
+        <w:t>Submitted By – Sanket Bollamwar</w:t>
+      </w:r>
+    </w:p>
+    <w:p>
+      <w:pPr>
+        <w:pStyle w:val="Title"/>
         <w:rPr>
           <w:sz w:val="30"/>
           <w:szCs w:val="30"/>
         </w:rPr>
-        <w:t>Bollamwar</w:t>
-      </w:r>
-      <w:proofErr w:type="spellEnd"/>
+      </w:pPr>
     </w:p>
     <w:p>
       <w:pPr>
@@ -101,15 +101,7 @@
         <w:ind w:right="893"/>
       </w:pPr>
       <w:r>
-        <w:t xml:space="preserve">Create </w:t>
-      </w:r>
-      <w:proofErr w:type="spellStart"/>
-      <w:r>
-        <w:t>index.jsp</w:t>
-      </w:r>
-      <w:proofErr w:type="spellEnd"/>
-      <w:r>
-        <w:t xml:space="preserve"> page having one hyperlink. When user clicks on that hyperlink, it should call</w:t>
+        <w:t>Create index.jsp page having one hyperlink. When user clicks on that hyperlink, it should call</w:t>
       </w:r>
       <w:r>
         <w:rPr>
@@ -117,13 +109,8 @@
         </w:rPr>
         <w:t xml:space="preserve"> </w:t>
       </w:r>
-      <w:proofErr w:type="spellStart"/>
-      <w:r>
-        <w:t>HelloWorldController</w:t>
-      </w:r>
-      <w:proofErr w:type="spellEnd"/>
-      <w:r>
-        <w:t>.</w:t>
+      <w:r>
+        <w:t>HelloWorldController.</w:t>
       </w:r>
     </w:p>
     <w:p>
@@ -140,15 +127,7 @@
         <w:ind w:hanging="361"/>
       </w:pPr>
       <w:r>
-        <w:t xml:space="preserve">Design </w:t>
-      </w:r>
-      <w:proofErr w:type="spellStart"/>
-      <w:r>
-        <w:t>HelloWorldController</w:t>
-      </w:r>
-      <w:proofErr w:type="spellEnd"/>
-      <w:r>
-        <w:t xml:space="preserve"> class that returns a view</w:t>
+        <w:t>Design HelloWorldController class that returns a view</w:t>
       </w:r>
       <w:r>
         <w:rPr>
@@ -156,11 +135,9 @@
         </w:rPr>
         <w:t xml:space="preserve"> </w:t>
       </w:r>
-      <w:proofErr w:type="spellStart"/>
       <w:r>
         <w:t>helloWorld.jsp</w:t>
       </w:r>
-      <w:proofErr w:type="spellEnd"/>
     </w:p>
     <w:p>
       <w:pPr>
@@ -177,15 +154,7 @@
         <w:ind w:hanging="361"/>
       </w:pPr>
       <w:r>
-        <w:t xml:space="preserve">Design a </w:t>
-      </w:r>
-      <w:proofErr w:type="spellStart"/>
-      <w:r>
-        <w:t>helloWorld.jsp</w:t>
-      </w:r>
-      <w:proofErr w:type="spellEnd"/>
-      <w:r>
-        <w:t xml:space="preserve"> page that displays “Hello World”</w:t>
+        <w:t>Design a helloWorld.jsp page that displays “Hello World”</w:t>
       </w:r>
       <w:r>
         <w:rPr>
@@ -195,6 +164,65 @@
       </w:r>
       <w:r>
         <w:t>message.</w:t>
+      </w:r>
+    </w:p>
+    <w:p>
+      <w:pPr>
+        <w:pStyle w:val="ListParagraph"/>
+        <w:tabs>
+          <w:tab w:val="left" w:pos="1540"/>
+          <w:tab w:val="left" w:pos="1541"/>
+        </w:tabs>
+        <w:spacing w:before="22"/>
+        <w:ind w:firstLine="0"/>
+      </w:pPr>
+    </w:p>
+    <w:p>
+      <w:pPr>
+        <w:tabs>
+          <w:tab w:val="left" w:pos="1540"/>
+          <w:tab w:val="left" w:pos="1541"/>
+        </w:tabs>
+        <w:spacing w:before="22"/>
+        <w:rPr>
+          <w:b/>
+          <w:bCs/>
+        </w:rPr>
+      </w:pPr>
+      <w:r>
+        <w:rPr>
+          <w:b/>
+          <w:bCs/>
+        </w:rPr>
+        <w:t xml:space="preserve">Ans = Refer Spring.MVC.AssignmentQ1 </w:t>
+      </w:r>
+      <w:r>
+        <w:rPr>
+          <w:b/>
+          <w:bCs/>
+        </w:rPr>
+        <w:t xml:space="preserve">Maven </w:t>
+      </w:r>
+      <w:r>
+        <w:rPr>
+          <w:b/>
+          <w:bCs/>
+        </w:rPr>
+        <w:t>P</w:t>
+      </w:r>
+      <w:r>
+        <w:rPr>
+          <w:b/>
+          <w:bCs/>
+        </w:rPr>
+        <w:t xml:space="preserve">roject </w:t>
+      </w:r>
+      <w:r>
+        <w:rPr>
+          <w:b/>
+          <w:bCs/>
+        </w:rPr>
+        <w:t>file</w:t>
       </w:r>
     </w:p>
     <w:p>
@@ -220,10 +248,7 @@
         <w:ind w:hanging="361"/>
       </w:pPr>
       <w:r>
-        <w:t>Des</w:t>
-      </w:r>
-      <w:r>
-        <w:t>ign and develop a Spring MVC web application as</w:t>
+        <w:t>Design and develop a Spring MVC web application as</w:t>
       </w:r>
       <w:r>
         <w:rPr>
@@ -249,15 +274,7 @@
         <w:ind w:right="1152"/>
       </w:pPr>
       <w:r>
-        <w:t xml:space="preserve">Design </w:t>
-      </w:r>
-      <w:proofErr w:type="spellStart"/>
-      <w:r>
-        <w:t>simpleInterest.jsp</w:t>
-      </w:r>
-      <w:proofErr w:type="spellEnd"/>
-      <w:r>
-        <w:t xml:space="preserve"> to capture principal amount, no. of years and rate of interest</w:t>
+        <w:t>Design simpleInterest.jsp to capture principal amount, no. of years and rate of interest</w:t>
       </w:r>
     </w:p>
     <w:p>
@@ -273,24 +290,8 @@
         <w:spacing w:before="1" w:line="256" w:lineRule="auto"/>
         <w:ind w:right="971"/>
       </w:pPr>
-      <w:proofErr w:type="spellStart"/>
-      <w:r>
-        <w:t>SimpleInterestController</w:t>
-      </w:r>
-      <w:proofErr w:type="spellEnd"/>
-      <w:r>
-        <w:t xml:space="preserve"> will receive these inputs and calculates simple interest. </w:t>
-      </w:r>
-      <w:proofErr w:type="spellStart"/>
-      <w:r>
-        <w:t>SimpleInterestController</w:t>
-      </w:r>
-      <w:proofErr w:type="spellEnd"/>
-      <w:r>
-        <w:t xml:space="preserve"> sh</w:t>
-      </w:r>
-      <w:r>
-        <w:t>ould return a view that contains simple</w:t>
+      <w:r>
+        <w:t>SimpleInterestController will receive these inputs and calculates simple interest. SimpleInterestController should return a view that contains simple</w:t>
       </w:r>
       <w:r>
         <w:rPr>
@@ -300,6 +301,74 @@
       </w:r>
       <w:r>
         <w:t>interest.</w:t>
+      </w:r>
+    </w:p>
+    <w:p>
+      <w:pPr>
+        <w:pStyle w:val="BodyText"/>
+        <w:spacing w:before="2"/>
+        <w:rPr>
+          <w:sz w:val="24"/>
+        </w:rPr>
+      </w:pPr>
+    </w:p>
+    <w:p>
+      <w:pPr>
+        <w:pStyle w:val="BodyText"/>
+        <w:spacing w:before="2"/>
+        <w:rPr>
+          <w:b/>
+          <w:bCs/>
+        </w:rPr>
+      </w:pPr>
+      <w:r>
+        <w:rPr>
+          <w:b/>
+          <w:bCs/>
+        </w:rPr>
+        <w:t>Ans = Refer Spring.MVC.AssignmentQ</w:t>
+      </w:r>
+      <w:r>
+        <w:rPr>
+          <w:b/>
+          <w:bCs/>
+        </w:rPr>
+        <w:t>2</w:t>
+      </w:r>
+      <w:r>
+        <w:rPr>
+          <w:b/>
+          <w:bCs/>
+        </w:rPr>
+        <w:t xml:space="preserve"> Maven</w:t>
+      </w:r>
+      <w:r>
+        <w:rPr>
+          <w:b/>
+          <w:bCs/>
+        </w:rPr>
+        <w:t xml:space="preserve"> </w:t>
+      </w:r>
+      <w:r>
+        <w:rPr>
+          <w:b/>
+          <w:bCs/>
+        </w:rPr>
+        <w:t>P</w:t>
+      </w:r>
+      <w:r>
+        <w:rPr>
+          <w:b/>
+          <w:bCs/>
+        </w:rPr>
+        <w:t xml:space="preserve">roject </w:t>
+      </w:r>
+      <w:r>
+        <w:rPr>
+          <w:b/>
+          <w:bCs/>
+        </w:rPr>
+        <w:t>file</w:t>
       </w:r>
     </w:p>
     <w:p>
@@ -350,15 +419,7 @@
         <w:ind w:hanging="361"/>
       </w:pPr>
       <w:r>
-        <w:t xml:space="preserve">Design a </w:t>
-      </w:r>
-      <w:proofErr w:type="gramStart"/>
-      <w:r>
-        <w:t>User</w:t>
-      </w:r>
-      <w:proofErr w:type="gramEnd"/>
-      <w:r>
-        <w:t xml:space="preserve"> model class having attributes username, password &amp;</w:t>
+        <w:t>Design a User model class having attributes username, password &amp;</w:t>
       </w:r>
       <w:r>
         <w:rPr>
@@ -384,15 +445,7 @@
         <w:ind w:hanging="361"/>
       </w:pPr>
       <w:r>
-        <w:t xml:space="preserve">Design </w:t>
-      </w:r>
-      <w:proofErr w:type="spellStart"/>
-      <w:r>
-        <w:t>login.jsp</w:t>
-      </w:r>
-      <w:proofErr w:type="spellEnd"/>
-      <w:r>
-        <w:t xml:space="preserve"> to capture username and password (Use</w:t>
+        <w:t>Design login.jsp to capture username and password (Use</w:t>
       </w:r>
       <w:r>
         <w:rPr>
@@ -400,13 +453,8 @@
         </w:rPr>
         <w:t xml:space="preserve"> </w:t>
       </w:r>
-      <w:proofErr w:type="spellStart"/>
-      <w:r>
-        <w:t>ModelAttribute</w:t>
-      </w:r>
-      <w:proofErr w:type="spellEnd"/>
-      <w:r>
-        <w:t>)</w:t>
+      <w:r>
+        <w:t>ModelAttribute)</w:t>
       </w:r>
     </w:p>
     <w:p>
@@ -423,13 +471,8 @@
         <w:spacing w:before="22" w:line="259" w:lineRule="auto"/>
         <w:ind w:right="932"/>
       </w:pPr>
-      <w:proofErr w:type="spellStart"/>
-      <w:r>
-        <w:t>UserController</w:t>
-      </w:r>
-      <w:proofErr w:type="spellEnd"/>
-      <w:r>
-        <w:t xml:space="preserve"> should receive the credentials and return “success” view if user is authenticated successfully, else return “error”</w:t>
+      <w:r>
+        <w:t>UserController should receive the credentials and return “success” view if user is authenticated successfully, else return “error”</w:t>
       </w:r>
       <w:r>
         <w:rPr>
@@ -455,15 +498,7 @@
         <w:ind w:hanging="361"/>
       </w:pPr>
       <w:r>
-        <w:t xml:space="preserve">Design </w:t>
-      </w:r>
-      <w:proofErr w:type="spellStart"/>
-      <w:r>
-        <w:t>success.jsp</w:t>
-      </w:r>
-      <w:proofErr w:type="spellEnd"/>
-      <w:r>
-        <w:t xml:space="preserve"> and</w:t>
+        <w:t>Design success.jsp and</w:t>
       </w:r>
       <w:r>
         <w:rPr>
@@ -471,11 +506,77 @@
         </w:rPr>
         <w:t xml:space="preserve"> </w:t>
       </w:r>
-      <w:proofErr w:type="spellStart"/>
       <w:r>
         <w:t>error.jsp</w:t>
       </w:r>
-      <w:proofErr w:type="spellEnd"/>
+    </w:p>
+    <w:p>
+      <w:pPr>
+        <w:pStyle w:val="BodyText"/>
+        <w:spacing w:before="4"/>
+        <w:rPr>
+          <w:sz w:val="25"/>
+        </w:rPr>
+      </w:pPr>
+    </w:p>
+    <w:p>
+      <w:pPr>
+        <w:pStyle w:val="BodyText"/>
+        <w:spacing w:before="4"/>
+        <w:rPr>
+          <w:b/>
+          <w:bCs/>
+        </w:rPr>
+      </w:pPr>
+      <w:r>
+        <w:rPr>
+          <w:b/>
+          <w:bCs/>
+        </w:rPr>
+        <w:t>Ans = Refer Spring.MVC.AssignmentQ</w:t>
+      </w:r>
+      <w:r>
+        <w:rPr>
+          <w:b/>
+          <w:bCs/>
+        </w:rPr>
+        <w:t>3</w:t>
+      </w:r>
+      <w:r>
+        <w:rPr>
+          <w:b/>
+          <w:bCs/>
+        </w:rPr>
+        <w:t xml:space="preserve"> Maven</w:t>
+      </w:r>
+      <w:r>
+        <w:rPr>
+          <w:b/>
+          <w:bCs/>
+        </w:rPr>
+        <w:t xml:space="preserve"> </w:t>
+      </w:r>
+      <w:r>
+        <w:rPr>
+          <w:b/>
+          <w:bCs/>
+        </w:rPr>
+        <w:t>P</w:t>
+      </w:r>
+      <w:r>
+        <w:rPr>
+          <w:b/>
+          <w:bCs/>
+        </w:rPr>
+        <w:t xml:space="preserve">roject </w:t>
+      </w:r>
+      <w:r>
+        <w:rPr>
+          <w:b/>
+          <w:bCs/>
+        </w:rPr>
+        <w:t>file</w:t>
+      </w:r>
     </w:p>
     <w:p>
       <w:pPr>
@@ -499,10 +600,7 @@
         <w:ind w:hanging="361"/>
       </w:pPr>
       <w:r>
-        <w:t>Design and dev</w:t>
-      </w:r>
-      <w:r>
-        <w:t>elop a Spring MVC web application as</w:t>
+        <w:t>Design and develop a Spring MVC web application as</w:t>
       </w:r>
       <w:r>
         <w:rPr>
@@ -528,15 +626,7 @@
         <w:ind w:hanging="361"/>
       </w:pPr>
       <w:r>
-        <w:t xml:space="preserve">Design a </w:t>
-      </w:r>
-      <w:proofErr w:type="gramStart"/>
-      <w:r>
-        <w:t>User</w:t>
-      </w:r>
-      <w:proofErr w:type="gramEnd"/>
-      <w:r>
-        <w:t xml:space="preserve"> model class having attributes username, password &amp;</w:t>
+        <w:t>Design a User model class having attributes username, password &amp;</w:t>
       </w:r>
       <w:r>
         <w:rPr>
@@ -562,23 +652,7 @@
         <w:ind w:right="1823"/>
       </w:pPr>
       <w:r>
-        <w:t xml:space="preserve">Design </w:t>
-      </w:r>
-      <w:proofErr w:type="spellStart"/>
-      <w:r>
-        <w:t>registration.jsp</w:t>
-      </w:r>
-      <w:proofErr w:type="spellEnd"/>
-      <w:r>
-        <w:t xml:space="preserve"> to capture username, password and email. (Use </w:t>
-      </w:r>
-      <w:proofErr w:type="spellStart"/>
-      <w:r>
-        <w:t>ModelAttribute</w:t>
-      </w:r>
-      <w:proofErr w:type="spellEnd"/>
-      <w:r>
-        <w:t>)</w:t>
+        <w:t>Design registration.jsp to capture username, password and email. (Use ModelAttribute)</w:t>
       </w:r>
     </w:p>
     <w:p>
@@ -595,24 +669,8 @@
         <w:spacing w:before="4" w:line="259" w:lineRule="auto"/>
         <w:ind w:right="1657"/>
       </w:pPr>
-      <w:proofErr w:type="spellStart"/>
-      <w:r>
-        <w:t>UserController</w:t>
-      </w:r>
-      <w:proofErr w:type="spellEnd"/>
-      <w:r>
-        <w:t xml:space="preserve"> should receive the details and store </w:t>
-      </w:r>
-      <w:r>
-        <w:t xml:space="preserve">into a database. (Use </w:t>
-      </w:r>
-      <w:proofErr w:type="spellStart"/>
-      <w:r>
-        <w:t>JdbcTemplate</w:t>
-      </w:r>
-      <w:proofErr w:type="spellEnd"/>
-      <w:r>
-        <w:t>). After successful registration, it should return login</w:t>
+      <w:r>
+        <w:t>UserController should receive the details and store into a database. (Use JdbcTemplate). After successful registration, it should return login</w:t>
       </w:r>
       <w:r>
         <w:rPr>
@@ -638,15 +696,7 @@
         <w:ind w:hanging="361"/>
       </w:pPr>
       <w:r>
-        <w:t xml:space="preserve">Design </w:t>
-      </w:r>
-      <w:proofErr w:type="spellStart"/>
-      <w:r>
-        <w:t>login.jsp</w:t>
-      </w:r>
-      <w:proofErr w:type="spellEnd"/>
-      <w:r>
-        <w:t xml:space="preserve"> to capture username and password (Use</w:t>
+        <w:t>Design login.jsp to capture username and password (Use</w:t>
       </w:r>
       <w:r>
         <w:rPr>
@@ -654,13 +704,8 @@
         </w:rPr>
         <w:t xml:space="preserve"> </w:t>
       </w:r>
-      <w:proofErr w:type="spellStart"/>
-      <w:r>
-        <w:t>ModelAttribute</w:t>
-      </w:r>
-      <w:proofErr w:type="spellEnd"/>
-      <w:r>
-        <w:t>)</w:t>
+      <w:r>
+        <w:t>ModelAttribute)</w:t>
       </w:r>
     </w:p>
     <w:p>
@@ -676,13 +721,8 @@
         <w:spacing w:before="19" w:line="259" w:lineRule="auto"/>
         <w:ind w:right="930"/>
       </w:pPr>
-      <w:proofErr w:type="spellStart"/>
-      <w:r>
-        <w:t>UserController</w:t>
-      </w:r>
-      <w:proofErr w:type="spellEnd"/>
-      <w:r>
-        <w:t xml:space="preserve"> should receive the credentials and return “success” view if user is authenticated successfully, else return “error”</w:t>
+      <w:r>
+        <w:t>UserController should receive the credentials and return “success” view if user is authenticated successfully, else return “error”</w:t>
       </w:r>
       <w:r>
         <w:rPr>
@@ -709,15 +749,7 @@
         <w:ind w:hanging="361"/>
       </w:pPr>
       <w:r>
-        <w:t xml:space="preserve">Design </w:t>
-      </w:r>
-      <w:proofErr w:type="spellStart"/>
-      <w:r>
-        <w:t>success.jsp</w:t>
-      </w:r>
-      <w:proofErr w:type="spellEnd"/>
-      <w:r>
-        <w:t xml:space="preserve"> and</w:t>
+        <w:t>Design success.jsp and</w:t>
       </w:r>
       <w:r>
         <w:rPr>
@@ -725,11 +757,77 @@
         </w:rPr>
         <w:t xml:space="preserve"> </w:t>
       </w:r>
-      <w:proofErr w:type="spellStart"/>
       <w:r>
         <w:t>error.jsp</w:t>
       </w:r>
-      <w:proofErr w:type="spellEnd"/>
+    </w:p>
+    <w:p>
+      <w:pPr>
+        <w:pStyle w:val="BodyText"/>
+        <w:spacing w:before="5"/>
+        <w:rPr>
+          <w:sz w:val="25"/>
+        </w:rPr>
+      </w:pPr>
+    </w:p>
+    <w:p>
+      <w:pPr>
+        <w:pStyle w:val="BodyText"/>
+        <w:spacing w:before="5"/>
+        <w:rPr>
+          <w:b/>
+          <w:bCs/>
+        </w:rPr>
+      </w:pPr>
+      <w:r>
+        <w:rPr>
+          <w:b/>
+          <w:bCs/>
+        </w:rPr>
+        <w:t>Ans = Refer Spring.MVC.AssignmentQ</w:t>
+      </w:r>
+      <w:r>
+        <w:rPr>
+          <w:b/>
+          <w:bCs/>
+        </w:rPr>
+        <w:t>4</w:t>
+      </w:r>
+      <w:r>
+        <w:rPr>
+          <w:b/>
+          <w:bCs/>
+        </w:rPr>
+        <w:t xml:space="preserve"> Maven</w:t>
+      </w:r>
+      <w:r>
+        <w:rPr>
+          <w:b/>
+          <w:bCs/>
+        </w:rPr>
+        <w:t xml:space="preserve"> </w:t>
+      </w:r>
+      <w:r>
+        <w:rPr>
+          <w:b/>
+          <w:bCs/>
+        </w:rPr>
+        <w:t>P</w:t>
+      </w:r>
+      <w:r>
+        <w:rPr>
+          <w:b/>
+          <w:bCs/>
+        </w:rPr>
+        <w:t xml:space="preserve">roject </w:t>
+      </w:r>
+      <w:r>
+        <w:rPr>
+          <w:b/>
+          <w:bCs/>
+        </w:rPr>
+        <w:t>file</w:t>
+      </w:r>
     </w:p>
     <w:p>
       <w:pPr>
@@ -909,58 +1007,11 @@
         <w:ind w:left="1230" w:right="1126"/>
       </w:pPr>
       <w:r>
-        <w:t xml:space="preserve">Create an </w:t>
-      </w:r>
-      <w:proofErr w:type="gramStart"/>
-      <w:r>
-        <w:t>Employee</w:t>
-      </w:r>
-      <w:proofErr w:type="gramEnd"/>
-      <w:r>
-        <w:t xml:space="preserve"> domain mo</w:t>
-      </w:r>
-      <w:r>
-        <w:t xml:space="preserve">del class having following properties: </w:t>
-      </w:r>
-      <w:proofErr w:type="spellStart"/>
-      <w:r>
-        <w:t>employeeId</w:t>
-      </w:r>
-      <w:proofErr w:type="spellEnd"/>
-      <w:r>
-        <w:t xml:space="preserve">, </w:t>
-      </w:r>
-      <w:proofErr w:type="spellStart"/>
-      <w:r>
-        <w:t>employeeName</w:t>
-      </w:r>
-      <w:proofErr w:type="spellEnd"/>
-      <w:r>
-        <w:t xml:space="preserve">, </w:t>
-      </w:r>
-      <w:proofErr w:type="spellStart"/>
-      <w:r>
-        <w:t>employeeDepartment</w:t>
-      </w:r>
-      <w:proofErr w:type="spellEnd"/>
-      <w:r>
-        <w:t xml:space="preserve">, </w:t>
-      </w:r>
-      <w:proofErr w:type="spellStart"/>
-      <w:r>
-        <w:t>employeeDesignation</w:t>
-      </w:r>
-      <w:proofErr w:type="spellEnd"/>
-      <w:r>
-        <w:t xml:space="preserve">, </w:t>
-      </w:r>
-      <w:proofErr w:type="spellStart"/>
-      <w:r>
-        <w:t>employeeSalary</w:t>
-      </w:r>
-      <w:proofErr w:type="spellEnd"/>
-      <w:r>
-        <w:t>. Employee Id should be generated automatically at database</w:t>
+        <w:t xml:space="preserve">Create an Employee domain model class having following properties: employeeId, </w:t>
+      </w:r>
+      <w:r>
+        <w:lastRenderedPageBreak/>
+        <w:t>employeeName, employeeDepartment, employeeDesignation, employeeSalary. Employee Id should be generated automatically at database</w:t>
       </w:r>
       <w:r>
         <w:rPr>
@@ -1261,18 +1312,7 @@
         <w:ind w:left="820"/>
       </w:pPr>
       <w:r>
-        <w:t xml:space="preserve">Note: Employee Id should be </w:t>
-      </w:r>
-      <w:proofErr w:type="spellStart"/>
-      <w:r>
-        <w:t>disbled</w:t>
-      </w:r>
-      <w:proofErr w:type="spellEnd"/>
-      <w:r>
-        <w:t xml:space="preserve"> and rest of the fields ar</w:t>
-      </w:r>
-      <w:r>
-        <w:t>e editable.</w:t>
+        <w:t>Note: Employee Id should be disbled and rest of the fields are editable.</w:t>
       </w:r>
     </w:p>
     <w:p>
@@ -1289,15 +1329,7 @@
         <w:ind w:left="1230" w:hanging="361"/>
       </w:pPr>
       <w:r>
-        <w:t xml:space="preserve">Use Spring </w:t>
-      </w:r>
-      <w:proofErr w:type="spellStart"/>
-      <w:r>
-        <w:t>JdbcTemplate</w:t>
-      </w:r>
-      <w:proofErr w:type="spellEnd"/>
-      <w:r>
-        <w:t xml:space="preserve"> to develop repository layer</w:t>
+        <w:t>Use Spring JdbcTemplate to develop repository layer</w:t>
       </w:r>
       <w:r>
         <w:rPr>
@@ -1379,15 +1411,7 @@
         <w:ind w:left="820"/>
       </w:pPr>
       <w:r>
-        <w:t xml:space="preserve">Develop a spring </w:t>
-      </w:r>
-      <w:proofErr w:type="spellStart"/>
-      <w:r>
-        <w:t>mvc</w:t>
-      </w:r>
-      <w:proofErr w:type="spellEnd"/>
-      <w:r>
-        <w:t xml:space="preserve"> application based on following guidelines.</w:t>
+        <w:t>Develop a spring mvc application based on following guidelines.</w:t>
       </w:r>
     </w:p>
     <w:p>
@@ -1430,15 +1454,7 @@
         <w:ind w:hanging="361"/>
       </w:pPr>
       <w:r>
-        <w:t xml:space="preserve">Design a </w:t>
-      </w:r>
-      <w:proofErr w:type="spellStart"/>
-      <w:r>
-        <w:t>registration.jsp</w:t>
-      </w:r>
-      <w:proofErr w:type="spellEnd"/>
-      <w:r>
-        <w:t xml:space="preserve"> page by using spring form</w:t>
+        <w:t>Design a registration.jsp page by using spring form</w:t>
       </w:r>
       <w:r>
         <w:rPr>
@@ -1527,10 +1543,7 @@
         <w:ind w:left="1170"/>
       </w:pPr>
       <w:r>
-        <w:t>Apply the following serv</w:t>
-      </w:r>
-      <w:r>
-        <w:t>er-side validations to the above registration form:</w:t>
+        <w:t>Apply the following server-side validations to the above registration form:</w:t>
       </w:r>
     </w:p>
     <w:p>
@@ -1582,26 +1595,7 @@
         <w:ind w:right="702" w:firstLine="0"/>
       </w:pPr>
       <w:r>
-        <w:t>Password should not be empty or null. Password should contain at le</w:t>
-      </w:r>
-      <w:r>
-        <w:t xml:space="preserve">ast one upper- </w:t>
-      </w:r>
-      <w:proofErr w:type="spellStart"/>
-      <w:r>
-        <w:t>case</w:t>
-      </w:r>
-      <w:proofErr w:type="spellEnd"/>
-      <w:r>
-        <w:t xml:space="preserve"> letter, lower-case letter, a digit or special character (_, $, #</w:t>
-      </w:r>
-      <w:proofErr w:type="gramStart"/>
-      <w:r>
-        <w:t>, .</w:t>
-      </w:r>
-      <w:proofErr w:type="gramEnd"/>
-      <w:r>
-        <w:t>, @). Password should also be 8 to 20 characters</w:t>
+        <w:t>Password should not be empty or null. Password should contain at least one upper- case letter, lower-case letter, a digit or special character (_, $, #, ., @). Password should also be 8 to 20 characters</w:t>
       </w:r>
       <w:r>
         <w:rPr>
@@ -1676,16 +1670,8 @@
         </w:tabs>
         <w:ind w:left="1328" w:hanging="159"/>
       </w:pPr>
-      <w:proofErr w:type="spellStart"/>
-      <w:r>
-        <w:t>ZipCode</w:t>
-      </w:r>
-      <w:proofErr w:type="spellEnd"/>
-      <w:r>
-        <w:t xml:space="preserve"> should not be empty or </w:t>
-      </w:r>
-      <w:r>
-        <w:t>null. It should be</w:t>
+      <w:r>
+        <w:t>ZipCode should not be empty or null. It should be</w:t>
       </w:r>
       <w:r>
         <w:rPr>
@@ -1809,42 +1795,7 @@
         <w:ind w:left="980"/>
       </w:pPr>
       <w:r>
-        <w:t>Once Cus</w:t>
-      </w:r>
-      <w:r>
-        <w:t xml:space="preserve">tomer selects city and </w:t>
-      </w:r>
-      <w:proofErr w:type="spellStart"/>
-      <w:r>
-        <w:t>ZipCode</w:t>
-      </w:r>
-      <w:proofErr w:type="spellEnd"/>
-      <w:r>
-        <w:t xml:space="preserve">. Validate the </w:t>
-      </w:r>
-      <w:proofErr w:type="spellStart"/>
-      <w:r>
-        <w:t>zipcode</w:t>
-      </w:r>
-      <w:proofErr w:type="spellEnd"/>
-      <w:r>
-        <w:t xml:space="preserve"> </w:t>
-      </w:r>
-      <w:proofErr w:type="spellStart"/>
-      <w:r>
-        <w:t>i.e</w:t>
-      </w:r>
-      <w:proofErr w:type="spellEnd"/>
-      <w:r>
-        <w:t xml:space="preserve"> </w:t>
-      </w:r>
-      <w:proofErr w:type="spellStart"/>
-      <w:r>
-        <w:t>ZipCode</w:t>
-      </w:r>
-      <w:proofErr w:type="spellEnd"/>
-      <w:r>
-        <w:t xml:space="preserve"> belongs to</w:t>
+        <w:t>Once Customer selects city and ZipCode. Validate the zipcode i.e ZipCode belongs to</w:t>
       </w:r>
       <w:r>
         <w:rPr>
@@ -1926,13 +1877,8 @@
         <w:ind w:hanging="361"/>
       </w:pPr>
       <w:r>
-        <w:t xml:space="preserve">Create a </w:t>
-      </w:r>
-      <w:proofErr w:type="spellStart"/>
-      <w:r>
-        <w:t>login.jsp</w:t>
-      </w:r>
-      <w:proofErr w:type="spellEnd"/>
+        <w:t>Create a login.jsp</w:t>
+      </w:r>
       <w:r>
         <w:rPr>
           <w:spacing w:val="-5"/>
@@ -2184,15 +2130,7 @@
         <w:ind w:hanging="361"/>
       </w:pPr>
       <w:r>
-        <w:t xml:space="preserve">Create </w:t>
-      </w:r>
-      <w:proofErr w:type="spellStart"/>
-      <w:r>
-        <w:t>index.jsp</w:t>
-      </w:r>
-      <w:proofErr w:type="spellEnd"/>
-      <w:r>
-        <w:t xml:space="preserve"> page which contains one hyperlink as shown</w:t>
+        <w:t>Create index.jsp page which contains one hyperlink as shown</w:t>
       </w:r>
       <w:r>
         <w:rPr>
@@ -2278,26 +2216,7 @@
         <w:ind w:right="960"/>
       </w:pPr>
       <w:r>
-        <w:t xml:space="preserve">Develop </w:t>
-      </w:r>
-      <w:proofErr w:type="spellStart"/>
-      <w:r>
-        <w:t>EmployeeController</w:t>
-      </w:r>
-      <w:proofErr w:type="spellEnd"/>
-      <w:r>
-        <w:t xml:space="preserve"> cla</w:t>
-      </w:r>
-      <w:r>
-        <w:t xml:space="preserve">ss that returns </w:t>
-      </w:r>
-      <w:proofErr w:type="spellStart"/>
-      <w:r>
-        <w:t>showAllEmployees</w:t>
-      </w:r>
-      <w:proofErr w:type="spellEnd"/>
-      <w:r>
-        <w:t xml:space="preserve"> view which displays only first 5 records and links to other pages that show further employee details.</w:t>
+        <w:t>Develop EmployeeController class that returns showAllEmployees view which displays only first 5 records and links to other pages that show further employee details.</w:t>
       </w:r>
     </w:p>
     <w:p>
@@ -2323,11 +2242,9 @@
         </w:rPr>
         <w:t xml:space="preserve"> </w:t>
       </w:r>
-      <w:proofErr w:type="spellStart"/>
       <w:r>
         <w:t>showAllEmployees.jsp</w:t>
       </w:r>
-      <w:proofErr w:type="spellEnd"/>
     </w:p>
     <w:p>
       <w:pPr>
@@ -2746,7 +2663,6 @@
                 <w:sz w:val="21"/>
               </w:rPr>
             </w:pPr>
-            <w:proofErr w:type="spellStart"/>
             <w:r>
               <w:rPr>
                 <w:rFonts w:ascii="Courier New"/>
@@ -2755,7 +2671,6 @@
               </w:rPr>
               <w:t>Nzme</w:t>
             </w:r>
-            <w:proofErr w:type="spellEnd"/>
           </w:p>
         </w:tc>
         <w:tc>
@@ -2954,7 +2869,6 @@
                 <w:sz w:val="19"/>
               </w:rPr>
             </w:pPr>
-            <w:proofErr w:type="spellStart"/>
             <w:r>
               <w:rPr>
                 <w:i/>
@@ -2964,7 +2878,6 @@
               </w:rPr>
               <w:t>Jaaes</w:t>
             </w:r>
-            <w:proofErr w:type="spellEnd"/>
           </w:p>
         </w:tc>
         <w:tc>
@@ -3109,7 +3022,6 @@
                 <w:sz w:val="19"/>
               </w:rPr>
             </w:pPr>
-            <w:proofErr w:type="spellStart"/>
             <w:r>
               <w:rPr>
                 <w:color w:val="0C0C0C"/>
@@ -3117,7 +3029,6 @@
               </w:rPr>
               <w:t>Sarfzaz</w:t>
             </w:r>
-            <w:proofErr w:type="spellEnd"/>
           </w:p>
         </w:tc>
         <w:tc>
@@ -3899,7 +3810,6 @@
               <w:spacing w:line="234" w:lineRule="exact"/>
               <w:ind w:left="52"/>
             </w:pPr>
-            <w:proofErr w:type="spellStart"/>
             <w:r>
               <w:rPr>
                 <w:color w:val="1C1D46"/>
@@ -3907,7 +3817,6 @@
               </w:rPr>
               <w:t>NiHul</w:t>
             </w:r>
-            <w:proofErr w:type="spellEnd"/>
             <w:r>
               <w:rPr>
                 <w:color w:val="1C1D46"/>
@@ -4275,7 +4184,6 @@
                 <w:sz w:val="21"/>
               </w:rPr>
             </w:pPr>
-            <w:proofErr w:type="spellStart"/>
             <w:r>
               <w:rPr>
                 <w:color w:val="366B8E"/>
@@ -4284,7 +4192,6 @@
               </w:rPr>
               <w:t>Aakit</w:t>
             </w:r>
-            <w:proofErr w:type="spellEnd"/>
             <w:r>
               <w:rPr>
                 <w:color w:val="366B8E"/>
@@ -4456,15 +4363,7 @@
         <w:ind w:hanging="361"/>
       </w:pPr>
       <w:r>
-        <w:t xml:space="preserve">Create </w:t>
-      </w:r>
-      <w:proofErr w:type="spellStart"/>
-      <w:r>
-        <w:t>index.jsp</w:t>
-      </w:r>
-      <w:proofErr w:type="spellEnd"/>
-      <w:r>
-        <w:t xml:space="preserve"> page which contains one hyperlink as shown</w:t>
+        <w:t>Create index.jsp page which contains one hyperlink as shown</w:t>
       </w:r>
       <w:r>
         <w:rPr>
@@ -4575,16 +4474,8 @@
         <w:spacing w:before="22"/>
         <w:ind w:hanging="361"/>
       </w:pPr>
-      <w:proofErr w:type="spellStart"/>
-      <w:r>
-        <w:t>EmployeeController</w:t>
-      </w:r>
-      <w:proofErr w:type="spellEnd"/>
-      <w:r>
-        <w:t xml:space="preserve"> class should return all the employ</w:t>
-      </w:r>
-      <w:r>
-        <w:t>ee details in excel</w:t>
+      <w:r>
+        <w:t>EmployeeController class should return all the employee details in excel</w:t>
       </w:r>
       <w:r>
         <w:rPr>
@@ -4654,15 +4545,7 @@
         <w:ind w:right="580"/>
       </w:pPr>
       <w:r>
-        <w:t xml:space="preserve">Exception handling concept (@ControllerAdvice, @ExceptionHandler etc. will be </w:t>
-      </w:r>
-      <w:proofErr w:type="spellStart"/>
-      <w:r>
-        <w:t>convered</w:t>
-      </w:r>
-      <w:proofErr w:type="spellEnd"/>
-      <w:r>
-        <w:t xml:space="preserve"> in our regular Banking Application case</w:t>
+        <w:t>Exception handling concept (@ControllerAdvice, @ExceptionHandler etc. will be convered in our regular Banking Application case</w:t>
       </w:r>
       <w:r>
         <w:rPr>
@@ -4705,13 +4588,8 @@
         <w:spacing w:before="22"/>
         <w:ind w:hanging="361"/>
       </w:pPr>
-      <w:proofErr w:type="spellStart"/>
-      <w:r>
-        <w:t>LowBalanceException</w:t>
-      </w:r>
-      <w:proofErr w:type="spellEnd"/>
-      <w:r>
-        <w:t>: when customer is not having sufficient fund for</w:t>
+      <w:r>
+        <w:t>LowBalanceException: when customer is not having sufficient fund for</w:t>
       </w:r>
       <w:r>
         <w:rPr>
@@ -4736,30 +4614,9 @@
         <w:spacing w:before="20"/>
         <w:ind w:hanging="361"/>
       </w:pPr>
-      <w:proofErr w:type="spellStart"/>
-      <w:r>
-        <w:t>AccountNotFoundException</w:t>
-      </w:r>
-      <w:proofErr w:type="spellEnd"/>
-      <w:r>
-        <w:t>: wh</w:t>
-      </w:r>
-      <w:r>
-        <w:t xml:space="preserve">en payees account does not </w:t>
-      </w:r>
-      <w:proofErr w:type="gramStart"/>
-      <w:r>
-        <w:t>exists</w:t>
-      </w:r>
-      <w:proofErr w:type="gramEnd"/>
-      <w:r>
-        <w:t>. (</w:t>
-      </w:r>
-      <w:proofErr w:type="gramStart"/>
-      <w:r>
-        <w:t>fund</w:t>
-      </w:r>
-      <w:proofErr w:type="gramEnd"/>
+      <w:r>
+        <w:t>AccountNotFoundException: when payees account does not exists. (fund</w:t>
+      </w:r>
       <w:r>
         <w:rPr>
           <w:spacing w:val="-10"/>

</xml_diff>